<commit_message>
Uploading base station code
</commit_message>
<xml_diff>
--- a/Final Report/ee175 Final Report Template 2025-26.docx
+++ b/Final Report/ee175 Final Report Template 2025-26.docx
@@ -1,6 +1,6 @@
 
 <file path=word/document.xml><?xml version="1.0" encoding="utf-8"?>
-<w:document xmlns:wpc="http://schemas.microsoft.com/office/word/2010/wordprocessingCanvas" xmlns:cx="http://schemas.microsoft.com/office/drawing/2014/chartex" xmlns:cx1="http://schemas.microsoft.com/office/drawing/2015/9/8/chartex" xmlns:cx2="http://schemas.microsoft.com/office/drawing/2015/10/21/chartex" xmlns:cx3="http://schemas.microsoft.com/office/drawing/2016/5/9/chartex" xmlns:cx4="http://schemas.microsoft.com/office/drawing/2016/5/10/chartex" xmlns:cx5="http://schemas.microsoft.com/office/drawing/2016/5/11/chartex" xmlns:cx6="http://schemas.microsoft.com/office/drawing/2016/5/12/chartex" xmlns:cx7="http://schemas.microsoft.com/office/drawing/2016/5/13/chartex" xmlns:cx8="http://schemas.microsoft.com/office/drawing/2016/5/14/chartex" xmlns:mc="http://schemas.openxmlformats.org/markup-compatibility/2006" xmlns:aink="http://schemas.microsoft.com/office/drawing/2016/ink" xmlns:am3d="http://schemas.microsoft.com/office/drawing/2017/model3d" xmlns:o="urn:schemas-microsoft-com:office:office" xmlns:r="http://schemas.openxmlformats.org/officeDocument/2006/relationships" xmlns:m="http://schemas.openxmlformats.org/officeDocument/2006/math" xmlns:v="urn:schemas-microsoft-com:vml" xmlns:wp14="http://schemas.microsoft.com/office/word/2010/wordprocessingDrawing" xmlns:wp="http://schemas.openxmlformats.org/drawingml/2006/wordprocessingDrawing" xmlns:w10="urn:schemas-microsoft-com:office:word" xmlns:w="http://schemas.openxmlformats.org/wordprocessingml/2006/main" xmlns:w14="http://schemas.microsoft.com/office/word/2010/wordml" xmlns:w15="http://schemas.microsoft.com/office/word/2012/wordml" xmlns:w16cex="http://schemas.microsoft.com/office/word/2018/wordml/cex" xmlns:w16cid="http://schemas.microsoft.com/office/word/2016/wordml/cid" xmlns:w16="http://schemas.microsoft.com/office/word/2018/wordml" xmlns:w16sdtdh="http://schemas.microsoft.com/office/word/2020/wordml/sdtdatahash" xmlns:w16se="http://schemas.microsoft.com/office/word/2015/wordml/symex" xmlns:wpg="http://schemas.microsoft.com/office/word/2010/wordprocessingGroup" xmlns:wpi="http://schemas.microsoft.com/office/word/2010/wordprocessingInk" xmlns:wne="http://schemas.microsoft.com/office/word/2006/wordml" xmlns:wps="http://schemas.microsoft.com/office/word/2010/wordprocessingShape" mc:Ignorable="w14 w15 w16se w16cid w16 w16cex w16sdtdh wp14">
+<w:document xmlns:wpc="http://schemas.microsoft.com/office/word/2010/wordprocessingCanvas" xmlns:cx="http://schemas.microsoft.com/office/drawing/2014/chartex" xmlns:cx1="http://schemas.microsoft.com/office/drawing/2015/9/8/chartex" xmlns:cx2="http://schemas.microsoft.com/office/drawing/2015/10/21/chartex" xmlns:cx3="http://schemas.microsoft.com/office/drawing/2016/5/9/chartex" xmlns:cx4="http://schemas.microsoft.com/office/drawing/2016/5/10/chartex" xmlns:cx5="http://schemas.microsoft.com/office/drawing/2016/5/11/chartex" xmlns:cx6="http://schemas.microsoft.com/office/drawing/2016/5/12/chartex" xmlns:cx7="http://schemas.microsoft.com/office/drawing/2016/5/13/chartex" xmlns:cx8="http://schemas.microsoft.com/office/drawing/2016/5/14/chartex" xmlns:mc="http://schemas.openxmlformats.org/markup-compatibility/2006" xmlns:aink="http://schemas.microsoft.com/office/drawing/2016/ink" xmlns:am3d="http://schemas.microsoft.com/office/drawing/2017/model3d" xmlns:o="urn:schemas-microsoft-com:office:office" xmlns:oel="http://schemas.microsoft.com/office/2019/extlst" xmlns:r="http://schemas.openxmlformats.org/officeDocument/2006/relationships" xmlns:m="http://schemas.openxmlformats.org/officeDocument/2006/math" xmlns:v="urn:schemas-microsoft-com:vml" xmlns:wp14="http://schemas.microsoft.com/office/word/2010/wordprocessingDrawing" xmlns:wp="http://schemas.openxmlformats.org/drawingml/2006/wordprocessingDrawing" xmlns:w10="urn:schemas-microsoft-com:office:word" xmlns:w="http://schemas.openxmlformats.org/wordprocessingml/2006/main" xmlns:w14="http://schemas.microsoft.com/office/word/2010/wordml" xmlns:w15="http://schemas.microsoft.com/office/word/2012/wordml" xmlns:w16cex="http://schemas.microsoft.com/office/word/2018/wordml/cex" xmlns:w16cid="http://schemas.microsoft.com/office/word/2016/wordml/cid" xmlns:w16="http://schemas.microsoft.com/office/word/2018/wordml" xmlns:w16du="http://schemas.microsoft.com/office/word/2023/wordml/word16du" xmlns:w16sdtdh="http://schemas.microsoft.com/office/word/2020/wordml/sdtdatahash" xmlns:w16sdtfl="http://schemas.microsoft.com/office/word/2024/wordml/sdtformatlock" xmlns:w16se="http://schemas.microsoft.com/office/word/2015/wordml/symex" xmlns:wpg="http://schemas.microsoft.com/office/word/2010/wordprocessingGroup" xmlns:wpi="http://schemas.microsoft.com/office/word/2010/wordprocessingInk" xmlns:wne="http://schemas.microsoft.com/office/word/2006/wordml" xmlns:wps="http://schemas.microsoft.com/office/word/2010/wordprocessingShape" mc:Ignorable="w14 w15 w16se w16cid w16 w16cex w16sdtdh w16sdtfl w16du wp14">
   <w:body>
     <w:p>
       <w:pPr>
@@ -432,14 +432,30 @@
                 <w:color w:val="333333"/>
                 <w:sz w:val="20"/>
               </w:rPr>
-              <w:t xml:space="preserve"> YouTube Videos, </w:t>
-            </w:r>
+              <w:t xml:space="preserve"> YouTube </w:t>
+            </w:r>
+            <w:proofErr w:type="gramStart"/>
             <w:r>
               <w:rPr>
                 <w:color w:val="333333"/>
                 <w:sz w:val="20"/>
               </w:rPr>
-              <w:t xml:space="preserve"> Wiki/Webpage</w:t>
+              <w:t xml:space="preserve">Videos, </w:t>
+            </w:r>
+            <w:r>
+              <w:rPr>
+                <w:color w:val="333333"/>
+                <w:sz w:val="20"/>
+              </w:rPr>
+              <w:t xml:space="preserve"> Wiki</w:t>
+            </w:r>
+            <w:proofErr w:type="gramEnd"/>
+            <w:r>
+              <w:rPr>
+                <w:color w:val="333333"/>
+                <w:sz w:val="20"/>
+              </w:rPr>
+              <w:t>/Webpage</w:t>
             </w:r>
           </w:p>
         </w:tc>
@@ -1026,11 +1042,19 @@
               </w:rPr>
             </w:pPr>
             <w:proofErr w:type="spellStart"/>
+            <w:proofErr w:type="gramStart"/>
             <w:r>
               <w:rPr>
                 <w:color w:val="333333"/>
               </w:rPr>
-              <w:t>X,y,z</w:t>
+              <w:t>X,y</w:t>
+            </w:r>
+            <w:proofErr w:type="gramEnd"/>
+            <w:r>
+              <w:rPr>
+                <w:color w:val="333333"/>
+              </w:rPr>
+              <w:t>,z</w:t>
             </w:r>
             <w:proofErr w:type="spellEnd"/>
           </w:p>
@@ -1149,11 +1173,19 @@
               </w:rPr>
             </w:pPr>
             <w:proofErr w:type="spellStart"/>
+            <w:proofErr w:type="gramStart"/>
             <w:r>
               <w:rPr>
                 <w:color w:val="333333"/>
               </w:rPr>
-              <w:t>X,y,z</w:t>
+              <w:t>X,y</w:t>
+            </w:r>
+            <w:proofErr w:type="gramEnd"/>
+            <w:r>
+              <w:rPr>
+                <w:color w:val="333333"/>
+              </w:rPr>
+              <w:t>,z</w:t>
             </w:r>
             <w:proofErr w:type="spellEnd"/>
           </w:p>
@@ -1374,7 +1406,51 @@
           <w:sz w:val="24"/>
           <w:szCs w:val="24"/>
         </w:rPr>
-        <w:t>nor does it imply that this template includes all the necessary components needed for a specific project. Instead this template provides a basic starting point that will work well in many situations. The design team must modify and/or expand the contents in order to meet the specific requirements of their project.</w:t>
+        <w:t xml:space="preserve">nor does it imply that this template includes all the necessary components needed for a specific project. </w:t>
+      </w:r>
+      <w:proofErr w:type="gramStart"/>
+      <w:r>
+        <w:rPr>
+          <w:b/>
+          <w:i w:val="0"/>
+          <w:color w:val="333333"/>
+          <w:sz w:val="24"/>
+          <w:szCs w:val="24"/>
+        </w:rPr>
+        <w:t>Instead</w:t>
+      </w:r>
+      <w:proofErr w:type="gramEnd"/>
+      <w:r>
+        <w:rPr>
+          <w:b/>
+          <w:i w:val="0"/>
+          <w:color w:val="333333"/>
+          <w:sz w:val="24"/>
+          <w:szCs w:val="24"/>
+        </w:rPr>
+        <w:t xml:space="preserve"> this template provides a basic starting point that will work well in many situations. The design team must modify and/or expand the contents </w:t>
+      </w:r>
+      <w:proofErr w:type="gramStart"/>
+      <w:r>
+        <w:rPr>
+          <w:b/>
+          <w:i w:val="0"/>
+          <w:color w:val="333333"/>
+          <w:sz w:val="24"/>
+          <w:szCs w:val="24"/>
+        </w:rPr>
+        <w:t>in order to</w:t>
+      </w:r>
+      <w:proofErr w:type="gramEnd"/>
+      <w:r>
+        <w:rPr>
+          <w:b/>
+          <w:i w:val="0"/>
+          <w:color w:val="333333"/>
+          <w:sz w:val="24"/>
+          <w:szCs w:val="24"/>
+        </w:rPr>
+        <w:t xml:space="preserve"> meet the specific requirements of their project.</w:t>
       </w:r>
     </w:p>
     <w:p>
@@ -6780,7 +6856,23 @@
           <w:i w:val="0"/>
           <w:color w:val="333333"/>
         </w:rPr>
-        <w:t xml:space="preserve"> operate in and interact with, any communication protocols and APIs the system must comply to, etc.</w:t>
+        <w:t xml:space="preserve"> operate in and interact with, any communication protocols and APIs the system must comply </w:t>
+      </w:r>
+      <w:proofErr w:type="gramStart"/>
+      <w:r>
+        <w:rPr>
+          <w:i w:val="0"/>
+          <w:color w:val="333333"/>
+        </w:rPr>
+        <w:t>to</w:t>
+      </w:r>
+      <w:proofErr w:type="gramEnd"/>
+      <w:r>
+        <w:rPr>
+          <w:i w:val="0"/>
+          <w:color w:val="333333"/>
+        </w:rPr>
+        <w:t>, etc.</w:t>
       </w:r>
     </w:p>
     <w:p>
@@ -6926,11 +7018,19 @@
         </w:rPr>
         <w:t xml:space="preserve">how </w:t>
       </w:r>
-      <w:r>
-        <w:rPr>
-          <w:i w:val="0"/>
-        </w:rPr>
-        <w:t>you design will comply with the standards.</w:t>
+      <w:proofErr w:type="gramStart"/>
+      <w:r>
+        <w:rPr>
+          <w:i w:val="0"/>
+        </w:rPr>
+        <w:t>you</w:t>
+      </w:r>
+      <w:proofErr w:type="gramEnd"/>
+      <w:r>
+        <w:rPr>
+          <w:i w:val="0"/>
+        </w:rPr>
+        <w:t xml:space="preserve"> design will comply with the standards.</w:t>
       </w:r>
     </w:p>
     <w:p>
@@ -7041,7 +7141,15 @@
         <w:t>knowledge and skill</w:t>
       </w:r>
       <w:r>
-        <w:t>s that you had to learn while working on the project in order to complete it.</w:t>
+        <w:t xml:space="preserve">s that you had to learn while working on the project </w:t>
+      </w:r>
+      <w:proofErr w:type="gramStart"/>
+      <w:r>
+        <w:t>in order to</w:t>
+      </w:r>
+      <w:proofErr w:type="gramEnd"/>
+      <w:r>
+        <w:t xml:space="preserve"> complete it.</w:t>
       </w:r>
     </w:p>
     <w:p>
@@ -7273,7 +7381,23 @@
           <w:i w:val="0"/>
           <w:color w:val="333333"/>
         </w:rPr>
-        <w:t xml:space="preserve">(Optional) - Describe any notably volatile or risky areas of the system and any special strategies taken to mitigate risks or prepare for changes.  These are risks specific for the design—not project management type stuff.  For </w:t>
+        <w:t xml:space="preserve">(Optional) - Describe any notably volatile or risky areas of the system and any special strategies taken to mitigate risks or prepare for changes.  These are risks specific for the design—not project management type </w:t>
+      </w:r>
+      <w:proofErr w:type="gramStart"/>
+      <w:r>
+        <w:rPr>
+          <w:i w:val="0"/>
+          <w:color w:val="333333"/>
+        </w:rPr>
+        <w:t>stuff</w:t>
+      </w:r>
+      <w:proofErr w:type="gramEnd"/>
+      <w:r>
+        <w:rPr>
+          <w:i w:val="0"/>
+          <w:color w:val="333333"/>
+        </w:rPr>
+        <w:t xml:space="preserve">.  For </w:t>
       </w:r>
       <w:proofErr w:type="gramStart"/>
       <w:r>
@@ -7364,7 +7488,15 @@
         <w:spacing w:after="0"/>
       </w:pPr>
       <w:r>
-        <w:t>If you want to use hall effect sensor to measure speed and distance traveled, do experiments and data analysis to determine the accuracy, sampling speed (how quickly can you get a measurement to meet real time requirement) etc.</w:t>
+        <w:t xml:space="preserve">If you want to use hall effect sensor to measure speed and distance </w:t>
+      </w:r>
+      <w:proofErr w:type="gramStart"/>
+      <w:r>
+        <w:t>traveled</w:t>
+      </w:r>
+      <w:proofErr w:type="gramEnd"/>
+      <w:r>
+        <w:t>, do experiments and data analysis to determine the accuracy, sampling speed (how quickly can you get a measurement to meet real time requirement) etc.</w:t>
       </w:r>
     </w:p>
     <w:p>
@@ -7377,7 +7509,15 @@
         <w:spacing w:after="0"/>
       </w:pPr>
       <w:r>
-        <w:t>If you want to use an inverter to convert DC to AC, do experiments and data analysis to verify what input voltage and current range is required to produce an acceptable AC supply.</w:t>
+        <w:t xml:space="preserve">If you want to use an inverter to convert DC to AC, do experiments and data analysis to verify what input voltage and current range </w:t>
+      </w:r>
+      <w:proofErr w:type="gramStart"/>
+      <w:r>
+        <w:t>is</w:t>
+      </w:r>
+      <w:proofErr w:type="gramEnd"/>
+      <w:r>
+        <w:t xml:space="preserve"> required to produce an acceptable AC supply.</w:t>
       </w:r>
     </w:p>
     <w:p>
@@ -7390,7 +7530,15 @@
         <w:spacing w:after="0"/>
       </w:pPr>
       <w:r>
-        <w:t>If you want to use an amplifier to amplify EEG signal, do experiments and data analysis to determine what is the gain and filtering required.</w:t>
+        <w:t xml:space="preserve">If you want to use an amplifier to amplify EEG signal, do experiments and data analysis to determine what </w:t>
+      </w:r>
+      <w:proofErr w:type="gramStart"/>
+      <w:r>
+        <w:t>is the gain and filtering required</w:t>
+      </w:r>
+      <w:proofErr w:type="gramEnd"/>
+      <w:r>
+        <w:t>.</w:t>
       </w:r>
     </w:p>
     <w:p>
@@ -7541,7 +7689,15 @@
       <w:bookmarkEnd w:id="82"/>
       <w:bookmarkEnd w:id="83"/>
       <w:r>
-        <w:t xml:space="preserve"> and High Level Design</w:t>
+        <w:t xml:space="preserve"> and </w:t>
+      </w:r>
+      <w:proofErr w:type="gramStart"/>
+      <w:r>
+        <w:t>High Level</w:t>
+      </w:r>
+      <w:proofErr w:type="gramEnd"/>
+      <w:r>
+        <w:t xml:space="preserve"> Design</w:t>
       </w:r>
       <w:bookmarkEnd w:id="84"/>
     </w:p>
@@ -7558,7 +7714,39 @@
           <w:i w:val="0"/>
           <w:color w:val="333333"/>
         </w:rPr>
-        <w:t>The architecture provides the top level design view of a system and provides a basis for more detailed design work. These are the top level components of the system you are building and their relationships.</w:t>
+        <w:t xml:space="preserve">The architecture provides the </w:t>
+      </w:r>
+      <w:proofErr w:type="gramStart"/>
+      <w:r>
+        <w:rPr>
+          <w:i w:val="0"/>
+          <w:color w:val="333333"/>
+        </w:rPr>
+        <w:t>top level</w:t>
+      </w:r>
+      <w:proofErr w:type="gramEnd"/>
+      <w:r>
+        <w:rPr>
+          <w:i w:val="0"/>
+          <w:color w:val="333333"/>
+        </w:rPr>
+        <w:t xml:space="preserve"> design view of a system and provides a basis for more detailed design work. These are the </w:t>
+      </w:r>
+      <w:proofErr w:type="gramStart"/>
+      <w:r>
+        <w:rPr>
+          <w:i w:val="0"/>
+          <w:color w:val="333333"/>
+        </w:rPr>
+        <w:t>top level</w:t>
+      </w:r>
+      <w:proofErr w:type="gramEnd"/>
+      <w:r>
+        <w:rPr>
+          <w:i w:val="0"/>
+          <w:color w:val="333333"/>
+        </w:rPr>
+        <w:t xml:space="preserve"> components of the system you are building and their relationships.</w:t>
       </w:r>
     </w:p>
     <w:p>
@@ -7613,7 +7801,21 @@
         <w:rPr>
           <w:i w:val="0"/>
         </w:rPr>
-        <w:t>This section provides a high level overview of the structural and functional decomposition of the system. Fo</w:t>
+        <w:t xml:space="preserve">This section provides a </w:t>
+      </w:r>
+      <w:proofErr w:type="gramStart"/>
+      <w:r>
+        <w:rPr>
+          <w:i w:val="0"/>
+        </w:rPr>
+        <w:t>high level</w:t>
+      </w:r>
+      <w:proofErr w:type="gramEnd"/>
+      <w:r>
+        <w:rPr>
+          <w:i w:val="0"/>
+        </w:rPr>
+        <w:t xml:space="preserve"> overview of the structural and functional decomposition of the system. Fo</w:t>
       </w:r>
       <w:r>
         <w:rPr>
@@ -7625,7 +7827,21 @@
         <w:rPr>
           <w:i w:val="0"/>
         </w:rPr>
-        <w:t>s decomposed in a particular way rather than on details of the particular components. Include information on the major responsibilities and roles the system (or portions there</w:t>
+        <w:t xml:space="preserve">s decomposed in a particular way rather than on details of the </w:t>
+      </w:r>
+      <w:proofErr w:type="gramStart"/>
+      <w:r>
+        <w:rPr>
+          <w:i w:val="0"/>
+        </w:rPr>
+        <w:t>particular components</w:t>
+      </w:r>
+      <w:proofErr w:type="gramEnd"/>
+      <w:r>
+        <w:rPr>
+          <w:i w:val="0"/>
+        </w:rPr>
+        <w:t>. Include information on the major responsibilities and roles the system (or portions there</w:t>
       </w:r>
       <w:r>
         <w:rPr>
@@ -7650,7 +7866,21 @@
         <w:rPr>
           <w:i w:val="0"/>
         </w:rPr>
-        <w:t>d, which should show the hierarchical structure of the modules; interaction and interface among modules and with databases, external</w:t>
+        <w:t xml:space="preserve">d, which should show the hierarchical structure of the </w:t>
+      </w:r>
+      <w:proofErr w:type="gramStart"/>
+      <w:r>
+        <w:rPr>
+          <w:i w:val="0"/>
+        </w:rPr>
+        <w:t>modules;</w:t>
+      </w:r>
+      <w:proofErr w:type="gramEnd"/>
+      <w:r>
+        <w:rPr>
+          <w:i w:val="0"/>
+        </w:rPr>
+        <w:t xml:space="preserve"> interaction and interface among modules and with databases, external</w:t>
       </w:r>
       <w:r>
         <w:rPr>
@@ -8029,7 +8259,23 @@
           <w:iCs/>
           <w:color w:val="333333"/>
         </w:rPr>
-        <w:t>Data structured that are available to major portions of the architecture are described.</w:t>
+        <w:t xml:space="preserve">Data </w:t>
+      </w:r>
+      <w:proofErr w:type="gramStart"/>
+      <w:r>
+        <w:rPr>
+          <w:iCs/>
+          <w:color w:val="333333"/>
+        </w:rPr>
+        <w:t>structured</w:t>
+      </w:r>
+      <w:proofErr w:type="gramEnd"/>
+      <w:r>
+        <w:rPr>
+          <w:iCs/>
+          <w:color w:val="333333"/>
+        </w:rPr>
+        <w:t xml:space="preserve"> that are available to major portions of the architecture are described.</w:t>
       </w:r>
     </w:p>
     <w:p>
@@ -8067,12 +8313,22 @@
       <w:bookmarkStart w:id="110" w:name="_Toc295684164"/>
       <w:bookmarkStart w:id="111" w:name="_Toc468613467"/>
       <w:bookmarkStart w:id="112" w:name="_Toc468621603"/>
-      <w:r>
-        <w:t>Database descriptions</w:t>
+      <w:proofErr w:type="gramStart"/>
+      <w:r>
+        <w:t>Database</w:t>
+      </w:r>
+      <w:proofErr w:type="gramEnd"/>
+      <w:r>
+        <w:t xml:space="preserve"> </w:t>
+      </w:r>
+      <w:proofErr w:type="gramStart"/>
+      <w:r>
+        <w:t>descriptions</w:t>
       </w:r>
       <w:bookmarkEnd w:id="110"/>
       <w:bookmarkEnd w:id="111"/>
       <w:bookmarkEnd w:id="112"/>
+      <w:proofErr w:type="gramEnd"/>
     </w:p>
     <w:p>
       <w:r>
@@ -8122,7 +8378,23 @@
           <w:i w:val="0"/>
           <w:color w:val="333333"/>
         </w:rPr>
-        <w:t>This section provides low-level design descriptions that directly support construction of modules. Normally this section may be split into separate documents for different areas of the design.  For each component we now need to break it down into its fundamental units or modules. Each module or block may be hardware or software or a subsystem implemented using hardware and software</w:t>
+        <w:t xml:space="preserve">This section provides low-level design descriptions that directly support construction of modules. Normally this section may be split into separate documents for different areas of the design.  For each component we now need to break it down into its fundamental units or modules. Each module or block may be hardware or </w:t>
+      </w:r>
+      <w:proofErr w:type="gramStart"/>
+      <w:r>
+        <w:rPr>
+          <w:i w:val="0"/>
+          <w:color w:val="333333"/>
+        </w:rPr>
+        <w:t>software</w:t>
+      </w:r>
+      <w:proofErr w:type="gramEnd"/>
+      <w:r>
+        <w:rPr>
+          <w:i w:val="0"/>
+          <w:color w:val="333333"/>
+        </w:rPr>
+        <w:t xml:space="preserve"> or a subsystem implemented using hardware and software</w:t>
       </w:r>
       <w:r>
         <w:rPr>
@@ -8744,7 +9016,23 @@
           <w:i w:val="0"/>
           <w:color w:val="333333"/>
         </w:rPr>
-        <w:t>Describe the approaches you used to solve problem, the technical difficulties you overcome, what new skills or lessons you learned in the process and who contributed to solving the problem</w:t>
+        <w:t xml:space="preserve">Describe the approaches you used to solve </w:t>
+      </w:r>
+      <w:proofErr w:type="gramStart"/>
+      <w:r>
+        <w:rPr>
+          <w:i w:val="0"/>
+          <w:color w:val="333333"/>
+        </w:rPr>
+        <w:t>problem</w:t>
+      </w:r>
+      <w:proofErr w:type="gramEnd"/>
+      <w:r>
+        <w:rPr>
+          <w:i w:val="0"/>
+          <w:color w:val="333333"/>
+        </w:rPr>
+        <w:t>, the technical difficulties you overcome, what new skills or lessons you learned in the process and who contributed to solving the problem</w:t>
       </w:r>
     </w:p>
     <w:p>
@@ -9241,11 +9529,19 @@
         </w:rPr>
         <w:t xml:space="preserve">t plan </w:t>
       </w:r>
-      <w:r>
-        <w:rPr>
-          <w:i w:val="0"/>
-        </w:rPr>
-        <w:t xml:space="preserve">are </w:t>
+      <w:proofErr w:type="gramStart"/>
+      <w:r>
+        <w:rPr>
+          <w:i w:val="0"/>
+        </w:rPr>
+        <w:t>are</w:t>
+      </w:r>
+      <w:proofErr w:type="gramEnd"/>
+      <w:r>
+        <w:rPr>
+          <w:i w:val="0"/>
+        </w:rPr>
+        <w:t xml:space="preserve"> </w:t>
       </w:r>
       <w:r>
         <w:rPr>
@@ -10088,7 +10384,25 @@
           <w:szCs w:val="22"/>
           <w:lang w:eastAsia="zh-CN"/>
         </w:rPr>
-        <w:t>Present the conclusion of your project, state clearly whether the finished work meet the overall project goals and the quantitative technical design ob</w:t>
+        <w:t xml:space="preserve">Present the conclusion of your project, state clearly whether the finished work </w:t>
+      </w:r>
+      <w:proofErr w:type="gramStart"/>
+      <w:r>
+        <w:rPr>
+          <w:rFonts w:ascii="TimesNewRoman" w:hAnsi="TimesNewRoman" w:cs="TimesNewRoman"/>
+          <w:szCs w:val="22"/>
+          <w:lang w:eastAsia="zh-CN"/>
+        </w:rPr>
+        <w:t>meet</w:t>
+      </w:r>
+      <w:proofErr w:type="gramEnd"/>
+      <w:r>
+        <w:rPr>
+          <w:rFonts w:ascii="TimesNewRoman" w:hAnsi="TimesNewRoman" w:cs="TimesNewRoman"/>
+          <w:szCs w:val="22"/>
+          <w:lang w:eastAsia="zh-CN"/>
+        </w:rPr>
+        <w:t xml:space="preserve"> the overall project goals and the quantitative technical design ob</w:t>
       </w:r>
       <w:r>
         <w:rPr>
@@ -10323,7 +10637,25 @@
           <w:szCs w:val="22"/>
           <w:lang w:eastAsia="zh-CN"/>
         </w:rPr>
-        <w:t>important in order to address the marketability of your design. Or why this project merits another</w:t>
+        <w:t xml:space="preserve">important </w:t>
+      </w:r>
+      <w:proofErr w:type="gramStart"/>
+      <w:r>
+        <w:rPr>
+          <w:rFonts w:ascii="TimesNewRoman" w:hAnsi="TimesNewRoman" w:cs="TimesNewRoman"/>
+          <w:szCs w:val="22"/>
+          <w:lang w:eastAsia="zh-CN"/>
+        </w:rPr>
+        <w:t>in order to</w:t>
+      </w:r>
+      <w:proofErr w:type="gramEnd"/>
+      <w:r>
+        <w:rPr>
+          <w:rFonts w:ascii="TimesNewRoman" w:hAnsi="TimesNewRoman" w:cs="TimesNewRoman"/>
+          <w:szCs w:val="22"/>
+          <w:lang w:eastAsia="zh-CN"/>
+        </w:rPr>
+        <w:t xml:space="preserve"> address the marketability of your design. Or why this project merits another</w:t>
       </w:r>
       <w:r>
         <w:rPr>
@@ -10421,7 +10753,25 @@
           <w:szCs w:val="22"/>
           <w:lang w:eastAsia="zh-CN"/>
         </w:rPr>
-        <w:t xml:space="preserve">have helped you in this project, especially credit the people who </w:t>
+        <w:t xml:space="preserve">have helped you </w:t>
+      </w:r>
+      <w:proofErr w:type="gramStart"/>
+      <w:r>
+        <w:rPr>
+          <w:rFonts w:ascii="TimesNewRoman" w:hAnsi="TimesNewRoman" w:cs="TimesNewRoman"/>
+          <w:szCs w:val="22"/>
+          <w:lang w:eastAsia="zh-CN"/>
+        </w:rPr>
+        <w:t>in</w:t>
+      </w:r>
+      <w:proofErr w:type="gramEnd"/>
+      <w:r>
+        <w:rPr>
+          <w:rFonts w:ascii="TimesNewRoman" w:hAnsi="TimesNewRoman" w:cs="TimesNewRoman"/>
+          <w:szCs w:val="22"/>
+          <w:lang w:eastAsia="zh-CN"/>
+        </w:rPr>
+        <w:t xml:space="preserve"> this project, especially credit the people who </w:t>
       </w:r>
       <w:r>
         <w:rPr>
@@ -10474,7 +10824,23 @@
           <w:iCs/>
           <w:color w:val="333333"/>
         </w:rPr>
-        <w:t>List the references used in the design, including books, data sheets, technical documents, industry standard documents. References can be printed documents or online.</w:t>
+        <w:t xml:space="preserve">List the references used in the design, including books, data sheets, technical documents, industry standard documents. References can be </w:t>
+      </w:r>
+      <w:proofErr w:type="gramStart"/>
+      <w:r>
+        <w:rPr>
+          <w:iCs/>
+          <w:color w:val="333333"/>
+        </w:rPr>
+        <w:t>printed</w:t>
+      </w:r>
+      <w:proofErr w:type="gramEnd"/>
+      <w:r>
+        <w:rPr>
+          <w:iCs/>
+          <w:color w:val="333333"/>
+        </w:rPr>
+        <w:t xml:space="preserve"> documents or online.</w:t>
       </w:r>
     </w:p>
     <w:p>
@@ -10521,23 +10887,59 @@
           <w:sz w:val="20"/>
           <w:lang w:eastAsia="zh-CN"/>
         </w:rPr>
-        <w:t>based on their first, second, etc., authors, in a chronological order. You may include these</w:t>
-      </w:r>
+        <w:t xml:space="preserve">based on their first, second, etc., authors, in </w:t>
+      </w:r>
+      <w:proofErr w:type="gramStart"/>
       <w:r>
         <w:rPr>
           <w:rFonts w:ascii="TimesNewRoman" w:hAnsi="TimesNewRoman" w:cs="TimesNewRoman"/>
           <w:sz w:val="20"/>
           <w:lang w:eastAsia="zh-CN"/>
         </w:rPr>
-        <w:t xml:space="preserve"> </w:t>
-      </w:r>
+        <w:t>a chronological</w:t>
+      </w:r>
+      <w:proofErr w:type="gramEnd"/>
       <w:r>
         <w:rPr>
           <w:rFonts w:ascii="TimesNewRoman" w:hAnsi="TimesNewRoman" w:cs="TimesNewRoman"/>
           <w:sz w:val="20"/>
           <w:lang w:eastAsia="zh-CN"/>
         </w:rPr>
-        <w:t xml:space="preserve">references depending on each chapter or as a whole. </w:t>
+        <w:t xml:space="preserve"> order. You may include these</w:t>
+      </w:r>
+      <w:r>
+        <w:rPr>
+          <w:rFonts w:ascii="TimesNewRoman" w:hAnsi="TimesNewRoman" w:cs="TimesNewRoman"/>
+          <w:sz w:val="20"/>
+          <w:lang w:eastAsia="zh-CN"/>
+        </w:rPr>
+        <w:t xml:space="preserve"> </w:t>
+      </w:r>
+      <w:r>
+        <w:rPr>
+          <w:rFonts w:ascii="TimesNewRoman" w:hAnsi="TimesNewRoman" w:cs="TimesNewRoman"/>
+          <w:sz w:val="20"/>
+          <w:lang w:eastAsia="zh-CN"/>
+        </w:rPr>
+        <w:t xml:space="preserve">references depending on each chapter </w:t>
+      </w:r>
+      <w:proofErr w:type="gramStart"/>
+      <w:r>
+        <w:rPr>
+          <w:rFonts w:ascii="TimesNewRoman" w:hAnsi="TimesNewRoman" w:cs="TimesNewRoman"/>
+          <w:sz w:val="20"/>
+          <w:lang w:eastAsia="zh-CN"/>
+        </w:rPr>
+        <w:t>or as a whole</w:t>
+      </w:r>
+      <w:proofErr w:type="gramEnd"/>
+      <w:r>
+        <w:rPr>
+          <w:rFonts w:ascii="TimesNewRoman" w:hAnsi="TimesNewRoman" w:cs="TimesNewRoman"/>
+          <w:sz w:val="20"/>
+          <w:lang w:eastAsia="zh-CN"/>
+        </w:rPr>
+        <w:t xml:space="preserve">. </w:t>
       </w:r>
     </w:p>
     <w:p/>
@@ -10727,7 +11129,25 @@
           <w:szCs w:val="22"/>
           <w:lang w:eastAsia="zh-CN"/>
         </w:rPr>
-        <w:t>, with sharing set to Public. Can omit this appendix if your project didn’t involving writing a program)</w:t>
+        <w:t xml:space="preserve">, with sharing set to Public. Can omit this appendix if your project didn’t </w:t>
+      </w:r>
+      <w:proofErr w:type="gramStart"/>
+      <w:r>
+        <w:rPr>
+          <w:rFonts w:ascii="TimesNewRoman" w:hAnsi="TimesNewRoman" w:cs="TimesNewRoman"/>
+          <w:szCs w:val="22"/>
+          <w:lang w:eastAsia="zh-CN"/>
+        </w:rPr>
+        <w:t>involving</w:t>
+      </w:r>
+      <w:proofErr w:type="gramEnd"/>
+      <w:r>
+        <w:rPr>
+          <w:rFonts w:ascii="TimesNewRoman" w:hAnsi="TimesNewRoman" w:cs="TimesNewRoman"/>
+          <w:szCs w:val="22"/>
+          <w:lang w:eastAsia="zh-CN"/>
+        </w:rPr>
+        <w:t xml:space="preserve"> writing a program)</w:t>
       </w:r>
     </w:p>
     <w:p>
@@ -10981,7 +11401,7 @@
 </file>
 
 <file path=word/endnotes.xml><?xml version="1.0" encoding="utf-8"?>
-<w:endnotes xmlns:wpc="http://schemas.microsoft.com/office/word/2010/wordprocessingCanvas" xmlns:cx="http://schemas.microsoft.com/office/drawing/2014/chartex" xmlns:cx1="http://schemas.microsoft.com/office/drawing/2015/9/8/chartex" xmlns:cx2="http://schemas.microsoft.com/office/drawing/2015/10/21/chartex" xmlns:cx3="http://schemas.microsoft.com/office/drawing/2016/5/9/chartex" xmlns:cx4="http://schemas.microsoft.com/office/drawing/2016/5/10/chartex" xmlns:cx5="http://schemas.microsoft.com/office/drawing/2016/5/11/chartex" xmlns:cx6="http://schemas.microsoft.com/office/drawing/2016/5/12/chartex" xmlns:cx7="http://schemas.microsoft.com/office/drawing/2016/5/13/chartex" xmlns:cx8="http://schemas.microsoft.com/office/drawing/2016/5/14/chartex" xmlns:mc="http://schemas.openxmlformats.org/markup-compatibility/2006" xmlns:aink="http://schemas.microsoft.com/office/drawing/2016/ink" xmlns:am3d="http://schemas.microsoft.com/office/drawing/2017/model3d" xmlns:o="urn:schemas-microsoft-com:office:office" xmlns:r="http://schemas.openxmlformats.org/officeDocument/2006/relationships" xmlns:m="http://schemas.openxmlformats.org/officeDocument/2006/math" xmlns:v="urn:schemas-microsoft-com:vml" xmlns:wp14="http://schemas.microsoft.com/office/word/2010/wordprocessingDrawing" xmlns:wp="http://schemas.openxmlformats.org/drawingml/2006/wordprocessingDrawing" xmlns:w10="urn:schemas-microsoft-com:office:word" xmlns:w="http://schemas.openxmlformats.org/wordprocessingml/2006/main" xmlns:w14="http://schemas.microsoft.com/office/word/2010/wordml" xmlns:w15="http://schemas.microsoft.com/office/word/2012/wordml" xmlns:w16cex="http://schemas.microsoft.com/office/word/2018/wordml/cex" xmlns:w16cid="http://schemas.microsoft.com/office/word/2016/wordml/cid" xmlns:w16="http://schemas.microsoft.com/office/word/2018/wordml" xmlns:w16sdtdh="http://schemas.microsoft.com/office/word/2020/wordml/sdtdatahash" xmlns:w16se="http://schemas.microsoft.com/office/word/2015/wordml/symex" xmlns:wpg="http://schemas.microsoft.com/office/word/2010/wordprocessingGroup" xmlns:wpi="http://schemas.microsoft.com/office/word/2010/wordprocessingInk" xmlns:wne="http://schemas.microsoft.com/office/word/2006/wordml" xmlns:wps="http://schemas.microsoft.com/office/word/2010/wordprocessingShape" mc:Ignorable="w14 w15 w16se w16cid w16 w16cex w16sdtdh wp14">
+<w:endnotes xmlns:wpc="http://schemas.microsoft.com/office/word/2010/wordprocessingCanvas" xmlns:cx="http://schemas.microsoft.com/office/drawing/2014/chartex" xmlns:cx1="http://schemas.microsoft.com/office/drawing/2015/9/8/chartex" xmlns:cx2="http://schemas.microsoft.com/office/drawing/2015/10/21/chartex" xmlns:cx3="http://schemas.microsoft.com/office/drawing/2016/5/9/chartex" xmlns:cx4="http://schemas.microsoft.com/office/drawing/2016/5/10/chartex" xmlns:cx5="http://schemas.microsoft.com/office/drawing/2016/5/11/chartex" xmlns:cx6="http://schemas.microsoft.com/office/drawing/2016/5/12/chartex" xmlns:cx7="http://schemas.microsoft.com/office/drawing/2016/5/13/chartex" xmlns:cx8="http://schemas.microsoft.com/office/drawing/2016/5/14/chartex" xmlns:mc="http://schemas.openxmlformats.org/markup-compatibility/2006" xmlns:aink="http://schemas.microsoft.com/office/drawing/2016/ink" xmlns:am3d="http://schemas.microsoft.com/office/drawing/2017/model3d" xmlns:o="urn:schemas-microsoft-com:office:office" xmlns:oel="http://schemas.microsoft.com/office/2019/extlst" xmlns:r="http://schemas.openxmlformats.org/officeDocument/2006/relationships" xmlns:m="http://schemas.openxmlformats.org/officeDocument/2006/math" xmlns:v="urn:schemas-microsoft-com:vml" xmlns:wp14="http://schemas.microsoft.com/office/word/2010/wordprocessingDrawing" xmlns:wp="http://schemas.openxmlformats.org/drawingml/2006/wordprocessingDrawing" xmlns:w10="urn:schemas-microsoft-com:office:word" xmlns:w="http://schemas.openxmlformats.org/wordprocessingml/2006/main" xmlns:w14="http://schemas.microsoft.com/office/word/2010/wordml" xmlns:w15="http://schemas.microsoft.com/office/word/2012/wordml" xmlns:w16cex="http://schemas.microsoft.com/office/word/2018/wordml/cex" xmlns:w16cid="http://schemas.microsoft.com/office/word/2016/wordml/cid" xmlns:w16="http://schemas.microsoft.com/office/word/2018/wordml" xmlns:w16du="http://schemas.microsoft.com/office/word/2023/wordml/word16du" xmlns:w16sdtdh="http://schemas.microsoft.com/office/word/2020/wordml/sdtdatahash" xmlns:w16sdtfl="http://schemas.microsoft.com/office/word/2024/wordml/sdtformatlock" xmlns:w16se="http://schemas.microsoft.com/office/word/2015/wordml/symex" xmlns:wpg="http://schemas.microsoft.com/office/word/2010/wordprocessingGroup" xmlns:wpi="http://schemas.microsoft.com/office/word/2010/wordprocessingInk" xmlns:wne="http://schemas.microsoft.com/office/word/2006/wordml" xmlns:wps="http://schemas.microsoft.com/office/word/2010/wordprocessingShape" mc:Ignorable="w14 w15 w16se w16cid w16 w16cex w16sdtdh w16sdtfl w16du wp14">
   <w:endnote w:type="separator" w:id="-1">
     <w:p>
       <w:r>
@@ -11000,7 +11420,7 @@
 </file>
 
 <file path=word/footer1.xml><?xml version="1.0" encoding="utf-8"?>
-<w:ftr xmlns:wpc="http://schemas.microsoft.com/office/word/2010/wordprocessingCanvas" xmlns:cx="http://schemas.microsoft.com/office/drawing/2014/chartex" xmlns:cx1="http://schemas.microsoft.com/office/drawing/2015/9/8/chartex" xmlns:cx2="http://schemas.microsoft.com/office/drawing/2015/10/21/chartex" xmlns:cx3="http://schemas.microsoft.com/office/drawing/2016/5/9/chartex" xmlns:cx4="http://schemas.microsoft.com/office/drawing/2016/5/10/chartex" xmlns:cx5="http://schemas.microsoft.com/office/drawing/2016/5/11/chartex" xmlns:cx6="http://schemas.microsoft.com/office/drawing/2016/5/12/chartex" xmlns:cx7="http://schemas.microsoft.com/office/drawing/2016/5/13/chartex" xmlns:cx8="http://schemas.microsoft.com/office/drawing/2016/5/14/chartex" xmlns:mc="http://schemas.openxmlformats.org/markup-compatibility/2006" xmlns:aink="http://schemas.microsoft.com/office/drawing/2016/ink" xmlns:am3d="http://schemas.microsoft.com/office/drawing/2017/model3d" xmlns:o="urn:schemas-microsoft-com:office:office" xmlns:r="http://schemas.openxmlformats.org/officeDocument/2006/relationships" xmlns:m="http://schemas.openxmlformats.org/officeDocument/2006/math" xmlns:v="urn:schemas-microsoft-com:vml" xmlns:wp14="http://schemas.microsoft.com/office/word/2010/wordprocessingDrawing" xmlns:wp="http://schemas.openxmlformats.org/drawingml/2006/wordprocessingDrawing" xmlns:w10="urn:schemas-microsoft-com:office:word" xmlns:w="http://schemas.openxmlformats.org/wordprocessingml/2006/main" xmlns:w14="http://schemas.microsoft.com/office/word/2010/wordml" xmlns:w15="http://schemas.microsoft.com/office/word/2012/wordml" xmlns:w16cex="http://schemas.microsoft.com/office/word/2018/wordml/cex" xmlns:w16cid="http://schemas.microsoft.com/office/word/2016/wordml/cid" xmlns:w16="http://schemas.microsoft.com/office/word/2018/wordml" xmlns:w16sdtdh="http://schemas.microsoft.com/office/word/2020/wordml/sdtdatahash" xmlns:w16se="http://schemas.microsoft.com/office/word/2015/wordml/symex" xmlns:wpg="http://schemas.microsoft.com/office/word/2010/wordprocessingGroup" xmlns:wpi="http://schemas.microsoft.com/office/word/2010/wordprocessingInk" xmlns:wne="http://schemas.microsoft.com/office/word/2006/wordml" xmlns:wps="http://schemas.microsoft.com/office/word/2010/wordprocessingShape" mc:Ignorable="w14 w15 w16se w16cid w16 w16cex w16sdtdh wp14">
+<w:ftr xmlns:wpc="http://schemas.microsoft.com/office/word/2010/wordprocessingCanvas" xmlns:cx="http://schemas.microsoft.com/office/drawing/2014/chartex" xmlns:cx1="http://schemas.microsoft.com/office/drawing/2015/9/8/chartex" xmlns:cx2="http://schemas.microsoft.com/office/drawing/2015/10/21/chartex" xmlns:cx3="http://schemas.microsoft.com/office/drawing/2016/5/9/chartex" xmlns:cx4="http://schemas.microsoft.com/office/drawing/2016/5/10/chartex" xmlns:cx5="http://schemas.microsoft.com/office/drawing/2016/5/11/chartex" xmlns:cx6="http://schemas.microsoft.com/office/drawing/2016/5/12/chartex" xmlns:cx7="http://schemas.microsoft.com/office/drawing/2016/5/13/chartex" xmlns:cx8="http://schemas.microsoft.com/office/drawing/2016/5/14/chartex" xmlns:mc="http://schemas.openxmlformats.org/markup-compatibility/2006" xmlns:aink="http://schemas.microsoft.com/office/drawing/2016/ink" xmlns:am3d="http://schemas.microsoft.com/office/drawing/2017/model3d" xmlns:o="urn:schemas-microsoft-com:office:office" xmlns:oel="http://schemas.microsoft.com/office/2019/extlst" xmlns:r="http://schemas.openxmlformats.org/officeDocument/2006/relationships" xmlns:m="http://schemas.openxmlformats.org/officeDocument/2006/math" xmlns:v="urn:schemas-microsoft-com:vml" xmlns:wp14="http://schemas.microsoft.com/office/word/2010/wordprocessingDrawing" xmlns:wp="http://schemas.openxmlformats.org/drawingml/2006/wordprocessingDrawing" xmlns:w10="urn:schemas-microsoft-com:office:word" xmlns:w="http://schemas.openxmlformats.org/wordprocessingml/2006/main" xmlns:w14="http://schemas.microsoft.com/office/word/2010/wordml" xmlns:w15="http://schemas.microsoft.com/office/word/2012/wordml" xmlns:w16cex="http://schemas.microsoft.com/office/word/2018/wordml/cex" xmlns:w16cid="http://schemas.microsoft.com/office/word/2016/wordml/cid" xmlns:w16="http://schemas.microsoft.com/office/word/2018/wordml" xmlns:w16du="http://schemas.microsoft.com/office/word/2023/wordml/word16du" xmlns:w16sdtdh="http://schemas.microsoft.com/office/word/2020/wordml/sdtdatahash" xmlns:w16sdtfl="http://schemas.microsoft.com/office/word/2024/wordml/sdtformatlock" xmlns:w16se="http://schemas.microsoft.com/office/word/2015/wordml/symex" xmlns:wpg="http://schemas.microsoft.com/office/word/2010/wordprocessingGroup" xmlns:wpi="http://schemas.microsoft.com/office/word/2010/wordprocessingInk" xmlns:wne="http://schemas.microsoft.com/office/word/2006/wordml" xmlns:wps="http://schemas.microsoft.com/office/word/2010/wordprocessingShape" mc:Ignorable="w14 w15 w16se w16cid w16 w16cex w16sdtdh w16sdtfl w16du wp14">
   <w:p>
     <w:pPr>
       <w:pStyle w:val="Footer"/>
@@ -11087,7 +11507,7 @@
 </file>
 
 <file path=word/footer2.xml><?xml version="1.0" encoding="utf-8"?>
-<w:ftr xmlns:wpc="http://schemas.microsoft.com/office/word/2010/wordprocessingCanvas" xmlns:cx="http://schemas.microsoft.com/office/drawing/2014/chartex" xmlns:cx1="http://schemas.microsoft.com/office/drawing/2015/9/8/chartex" xmlns:cx2="http://schemas.microsoft.com/office/drawing/2015/10/21/chartex" xmlns:cx3="http://schemas.microsoft.com/office/drawing/2016/5/9/chartex" xmlns:cx4="http://schemas.microsoft.com/office/drawing/2016/5/10/chartex" xmlns:cx5="http://schemas.microsoft.com/office/drawing/2016/5/11/chartex" xmlns:cx6="http://schemas.microsoft.com/office/drawing/2016/5/12/chartex" xmlns:cx7="http://schemas.microsoft.com/office/drawing/2016/5/13/chartex" xmlns:cx8="http://schemas.microsoft.com/office/drawing/2016/5/14/chartex" xmlns:mc="http://schemas.openxmlformats.org/markup-compatibility/2006" xmlns:aink="http://schemas.microsoft.com/office/drawing/2016/ink" xmlns:am3d="http://schemas.microsoft.com/office/drawing/2017/model3d" xmlns:o="urn:schemas-microsoft-com:office:office" xmlns:r="http://schemas.openxmlformats.org/officeDocument/2006/relationships" xmlns:m="http://schemas.openxmlformats.org/officeDocument/2006/math" xmlns:v="urn:schemas-microsoft-com:vml" xmlns:wp14="http://schemas.microsoft.com/office/word/2010/wordprocessingDrawing" xmlns:wp="http://schemas.openxmlformats.org/drawingml/2006/wordprocessingDrawing" xmlns:w10="urn:schemas-microsoft-com:office:word" xmlns:w="http://schemas.openxmlformats.org/wordprocessingml/2006/main" xmlns:w14="http://schemas.microsoft.com/office/word/2010/wordml" xmlns:w15="http://schemas.microsoft.com/office/word/2012/wordml" xmlns:w16cex="http://schemas.microsoft.com/office/word/2018/wordml/cex" xmlns:w16cid="http://schemas.microsoft.com/office/word/2016/wordml/cid" xmlns:w16="http://schemas.microsoft.com/office/word/2018/wordml" xmlns:w16sdtdh="http://schemas.microsoft.com/office/word/2020/wordml/sdtdatahash" xmlns:w16se="http://schemas.microsoft.com/office/word/2015/wordml/symex" xmlns:wpg="http://schemas.microsoft.com/office/word/2010/wordprocessingGroup" xmlns:wpi="http://schemas.microsoft.com/office/word/2010/wordprocessingInk" xmlns:wne="http://schemas.microsoft.com/office/word/2006/wordml" xmlns:wps="http://schemas.microsoft.com/office/word/2010/wordprocessingShape" mc:Ignorable="w14 w15 w16se w16cid w16 w16cex w16sdtdh wp14">
+<w:ftr xmlns:wpc="http://schemas.microsoft.com/office/word/2010/wordprocessingCanvas" xmlns:cx="http://schemas.microsoft.com/office/drawing/2014/chartex" xmlns:cx1="http://schemas.microsoft.com/office/drawing/2015/9/8/chartex" xmlns:cx2="http://schemas.microsoft.com/office/drawing/2015/10/21/chartex" xmlns:cx3="http://schemas.microsoft.com/office/drawing/2016/5/9/chartex" xmlns:cx4="http://schemas.microsoft.com/office/drawing/2016/5/10/chartex" xmlns:cx5="http://schemas.microsoft.com/office/drawing/2016/5/11/chartex" xmlns:cx6="http://schemas.microsoft.com/office/drawing/2016/5/12/chartex" xmlns:cx7="http://schemas.microsoft.com/office/drawing/2016/5/13/chartex" xmlns:cx8="http://schemas.microsoft.com/office/drawing/2016/5/14/chartex" xmlns:mc="http://schemas.openxmlformats.org/markup-compatibility/2006" xmlns:aink="http://schemas.microsoft.com/office/drawing/2016/ink" xmlns:am3d="http://schemas.microsoft.com/office/drawing/2017/model3d" xmlns:o="urn:schemas-microsoft-com:office:office" xmlns:oel="http://schemas.microsoft.com/office/2019/extlst" xmlns:r="http://schemas.openxmlformats.org/officeDocument/2006/relationships" xmlns:m="http://schemas.openxmlformats.org/officeDocument/2006/math" xmlns:v="urn:schemas-microsoft-com:vml" xmlns:wp14="http://schemas.microsoft.com/office/word/2010/wordprocessingDrawing" xmlns:wp="http://schemas.openxmlformats.org/drawingml/2006/wordprocessingDrawing" xmlns:w10="urn:schemas-microsoft-com:office:word" xmlns:w="http://schemas.openxmlformats.org/wordprocessingml/2006/main" xmlns:w14="http://schemas.microsoft.com/office/word/2010/wordml" xmlns:w15="http://schemas.microsoft.com/office/word/2012/wordml" xmlns:w16cex="http://schemas.microsoft.com/office/word/2018/wordml/cex" xmlns:w16cid="http://schemas.microsoft.com/office/word/2016/wordml/cid" xmlns:w16="http://schemas.microsoft.com/office/word/2018/wordml" xmlns:w16du="http://schemas.microsoft.com/office/word/2023/wordml/word16du" xmlns:w16sdtdh="http://schemas.microsoft.com/office/word/2020/wordml/sdtdatahash" xmlns:w16sdtfl="http://schemas.microsoft.com/office/word/2024/wordml/sdtformatlock" xmlns:w16se="http://schemas.microsoft.com/office/word/2015/wordml/symex" xmlns:wpg="http://schemas.microsoft.com/office/word/2010/wordprocessingGroup" xmlns:wpi="http://schemas.microsoft.com/office/word/2010/wordprocessingInk" xmlns:wne="http://schemas.microsoft.com/office/word/2006/wordml" xmlns:wps="http://schemas.microsoft.com/office/word/2010/wordprocessingShape" mc:Ignorable="w14 w15 w16se w16cid w16 w16cex w16sdtdh w16sdtfl w16du wp14">
   <w:p>
     <w:pPr>
       <w:pStyle w:val="Footer"/>
@@ -11100,33 +11520,20 @@
 </file>
 
 <file path=word/footer3.xml><?xml version="1.0" encoding="utf-8"?>
-<w:ftr xmlns:wpc="http://schemas.microsoft.com/office/word/2010/wordprocessingCanvas" xmlns:cx="http://schemas.microsoft.com/office/drawing/2014/chartex" xmlns:cx1="http://schemas.microsoft.com/office/drawing/2015/9/8/chartex" xmlns:cx2="http://schemas.microsoft.com/office/drawing/2015/10/21/chartex" xmlns:cx3="http://schemas.microsoft.com/office/drawing/2016/5/9/chartex" xmlns:cx4="http://schemas.microsoft.com/office/drawing/2016/5/10/chartex" xmlns:cx5="http://schemas.microsoft.com/office/drawing/2016/5/11/chartex" xmlns:cx6="http://schemas.microsoft.com/office/drawing/2016/5/12/chartex" xmlns:cx7="http://schemas.microsoft.com/office/drawing/2016/5/13/chartex" xmlns:cx8="http://schemas.microsoft.com/office/drawing/2016/5/14/chartex" xmlns:mc="http://schemas.openxmlformats.org/markup-compatibility/2006" xmlns:aink="http://schemas.microsoft.com/office/drawing/2016/ink" xmlns:am3d="http://schemas.microsoft.com/office/drawing/2017/model3d" xmlns:o="urn:schemas-microsoft-com:office:office" xmlns:r="http://schemas.openxmlformats.org/officeDocument/2006/relationships" xmlns:m="http://schemas.openxmlformats.org/officeDocument/2006/math" xmlns:v="urn:schemas-microsoft-com:vml" xmlns:wp14="http://schemas.microsoft.com/office/word/2010/wordprocessingDrawing" xmlns:wp="http://schemas.openxmlformats.org/drawingml/2006/wordprocessingDrawing" xmlns:w10="urn:schemas-microsoft-com:office:word" xmlns:w="http://schemas.openxmlformats.org/wordprocessingml/2006/main" xmlns:w14="http://schemas.microsoft.com/office/word/2010/wordml" xmlns:w15="http://schemas.microsoft.com/office/word/2012/wordml" xmlns:w16cex="http://schemas.microsoft.com/office/word/2018/wordml/cex" xmlns:w16cid="http://schemas.microsoft.com/office/word/2016/wordml/cid" xmlns:w16="http://schemas.microsoft.com/office/word/2018/wordml" xmlns:w16sdtdh="http://schemas.microsoft.com/office/word/2020/wordml/sdtdatahash" xmlns:w16se="http://schemas.microsoft.com/office/word/2015/wordml/symex" xmlns:wpg="http://schemas.microsoft.com/office/word/2010/wordprocessingGroup" xmlns:wpi="http://schemas.microsoft.com/office/word/2010/wordprocessingInk" xmlns:wne="http://schemas.microsoft.com/office/word/2006/wordml" xmlns:wps="http://schemas.microsoft.com/office/word/2010/wordprocessingShape" mc:Ignorable="w14 w15 w16se w16cid w16 w16cex w16sdtdh wp14">
+<w:ftr xmlns:wpc="http://schemas.microsoft.com/office/word/2010/wordprocessingCanvas" xmlns:cx="http://schemas.microsoft.com/office/drawing/2014/chartex" xmlns:cx1="http://schemas.microsoft.com/office/drawing/2015/9/8/chartex" xmlns:cx2="http://schemas.microsoft.com/office/drawing/2015/10/21/chartex" xmlns:cx3="http://schemas.microsoft.com/office/drawing/2016/5/9/chartex" xmlns:cx4="http://schemas.microsoft.com/office/drawing/2016/5/10/chartex" xmlns:cx5="http://schemas.microsoft.com/office/drawing/2016/5/11/chartex" xmlns:cx6="http://schemas.microsoft.com/office/drawing/2016/5/12/chartex" xmlns:cx7="http://schemas.microsoft.com/office/drawing/2016/5/13/chartex" xmlns:cx8="http://schemas.microsoft.com/office/drawing/2016/5/14/chartex" xmlns:mc="http://schemas.openxmlformats.org/markup-compatibility/2006" xmlns:aink="http://schemas.microsoft.com/office/drawing/2016/ink" xmlns:am3d="http://schemas.microsoft.com/office/drawing/2017/model3d" xmlns:o="urn:schemas-microsoft-com:office:office" xmlns:oel="http://schemas.microsoft.com/office/2019/extlst" xmlns:r="http://schemas.openxmlformats.org/officeDocument/2006/relationships" xmlns:m="http://schemas.openxmlformats.org/officeDocument/2006/math" xmlns:v="urn:schemas-microsoft-com:vml" xmlns:wp14="http://schemas.microsoft.com/office/word/2010/wordprocessingDrawing" xmlns:wp="http://schemas.openxmlformats.org/drawingml/2006/wordprocessingDrawing" xmlns:w10="urn:schemas-microsoft-com:office:word" xmlns:w="http://schemas.openxmlformats.org/wordprocessingml/2006/main" xmlns:w14="http://schemas.microsoft.com/office/word/2010/wordml" xmlns:w15="http://schemas.microsoft.com/office/word/2012/wordml" xmlns:w16cex="http://schemas.microsoft.com/office/word/2018/wordml/cex" xmlns:w16cid="http://schemas.microsoft.com/office/word/2016/wordml/cid" xmlns:w16="http://schemas.microsoft.com/office/word/2018/wordml" xmlns:w16du="http://schemas.microsoft.com/office/word/2023/wordml/word16du" xmlns:w16sdtdh="http://schemas.microsoft.com/office/word/2020/wordml/sdtdatahash" xmlns:w16sdtfl="http://schemas.microsoft.com/office/word/2024/wordml/sdtformatlock" xmlns:w16se="http://schemas.microsoft.com/office/word/2015/wordml/symex" xmlns:wpg="http://schemas.microsoft.com/office/word/2010/wordprocessingGroup" xmlns:wpi="http://schemas.microsoft.com/office/word/2010/wordprocessingInk" xmlns:wne="http://schemas.microsoft.com/office/word/2006/wordml" xmlns:wps="http://schemas.microsoft.com/office/word/2010/wordprocessingShape" mc:Ignorable="w14 w15 w16se w16cid w16 w16cex w16sdtdh w16sdtfl w16du wp14">
   <w:p>
     <w:pPr>
       <w:pStyle w:val="Footer"/>
       <w:jc w:val="center"/>
     </w:pPr>
-    <w:r>
-      <w:fldChar w:fldCharType="begin"/>
-    </w:r>
-    <w:r>
-      <w:instrText xml:space="preserve"> FILENAME  \* MERGEFORMAT </w:instrText>
-    </w:r>
-    <w:r>
-      <w:fldChar w:fldCharType="separate"/>
-    </w:r>
-    <w:r>
-      <w:rPr>
-        <w:noProof/>
-      </w:rPr>
-      <w:t>ee175 Final Report Template 2022-23.docx</w:t>
-    </w:r>
-    <w:r>
-      <w:rPr>
-        <w:noProof/>
-      </w:rPr>
-      <w:fldChar w:fldCharType="end"/>
-    </w:r>
+    <w:fldSimple w:instr=" FILENAME  \* MERGEFORMAT ">
+      <w:r>
+        <w:rPr>
+          <w:noProof/>
+        </w:rPr>
+        <w:t>ee175 Final Report Template 2022-23.docx</w:t>
+      </w:r>
+    </w:fldSimple>
     <w:r>
       <w:t xml:space="preserve"> (</w:t>
     </w:r>
@@ -11143,7 +11550,7 @@
       <w:rPr>
         <w:noProof/>
       </w:rPr>
-      <w:t>09/28/23</w:t>
+      <w:t>02/23/26</w:t>
     </w:r>
     <w:r>
       <w:fldChar w:fldCharType="end"/>
@@ -11196,7 +11603,7 @@
 </file>
 
 <file path=word/footnotes.xml><?xml version="1.0" encoding="utf-8"?>
-<w:footnotes xmlns:wpc="http://schemas.microsoft.com/office/word/2010/wordprocessingCanvas" xmlns:cx="http://schemas.microsoft.com/office/drawing/2014/chartex" xmlns:cx1="http://schemas.microsoft.com/office/drawing/2015/9/8/chartex" xmlns:cx2="http://schemas.microsoft.com/office/drawing/2015/10/21/chartex" xmlns:cx3="http://schemas.microsoft.com/office/drawing/2016/5/9/chartex" xmlns:cx4="http://schemas.microsoft.com/office/drawing/2016/5/10/chartex" xmlns:cx5="http://schemas.microsoft.com/office/drawing/2016/5/11/chartex" xmlns:cx6="http://schemas.microsoft.com/office/drawing/2016/5/12/chartex" xmlns:cx7="http://schemas.microsoft.com/office/drawing/2016/5/13/chartex" xmlns:cx8="http://schemas.microsoft.com/office/drawing/2016/5/14/chartex" xmlns:mc="http://schemas.openxmlformats.org/markup-compatibility/2006" xmlns:aink="http://schemas.microsoft.com/office/drawing/2016/ink" xmlns:am3d="http://schemas.microsoft.com/office/drawing/2017/model3d" xmlns:o="urn:schemas-microsoft-com:office:office" xmlns:r="http://schemas.openxmlformats.org/officeDocument/2006/relationships" xmlns:m="http://schemas.openxmlformats.org/officeDocument/2006/math" xmlns:v="urn:schemas-microsoft-com:vml" xmlns:wp14="http://schemas.microsoft.com/office/word/2010/wordprocessingDrawing" xmlns:wp="http://schemas.openxmlformats.org/drawingml/2006/wordprocessingDrawing" xmlns:w10="urn:schemas-microsoft-com:office:word" xmlns:w="http://schemas.openxmlformats.org/wordprocessingml/2006/main" xmlns:w14="http://schemas.microsoft.com/office/word/2010/wordml" xmlns:w15="http://schemas.microsoft.com/office/word/2012/wordml" xmlns:w16cex="http://schemas.microsoft.com/office/word/2018/wordml/cex" xmlns:w16cid="http://schemas.microsoft.com/office/word/2016/wordml/cid" xmlns:w16="http://schemas.microsoft.com/office/word/2018/wordml" xmlns:w16sdtdh="http://schemas.microsoft.com/office/word/2020/wordml/sdtdatahash" xmlns:w16se="http://schemas.microsoft.com/office/word/2015/wordml/symex" xmlns:wpg="http://schemas.microsoft.com/office/word/2010/wordprocessingGroup" xmlns:wpi="http://schemas.microsoft.com/office/word/2010/wordprocessingInk" xmlns:wne="http://schemas.microsoft.com/office/word/2006/wordml" xmlns:wps="http://schemas.microsoft.com/office/word/2010/wordprocessingShape" mc:Ignorable="w14 w15 w16se w16cid w16 w16cex w16sdtdh wp14">
+<w:footnotes xmlns:wpc="http://schemas.microsoft.com/office/word/2010/wordprocessingCanvas" xmlns:cx="http://schemas.microsoft.com/office/drawing/2014/chartex" xmlns:cx1="http://schemas.microsoft.com/office/drawing/2015/9/8/chartex" xmlns:cx2="http://schemas.microsoft.com/office/drawing/2015/10/21/chartex" xmlns:cx3="http://schemas.microsoft.com/office/drawing/2016/5/9/chartex" xmlns:cx4="http://schemas.microsoft.com/office/drawing/2016/5/10/chartex" xmlns:cx5="http://schemas.microsoft.com/office/drawing/2016/5/11/chartex" xmlns:cx6="http://schemas.microsoft.com/office/drawing/2016/5/12/chartex" xmlns:cx7="http://schemas.microsoft.com/office/drawing/2016/5/13/chartex" xmlns:cx8="http://schemas.microsoft.com/office/drawing/2016/5/14/chartex" xmlns:mc="http://schemas.openxmlformats.org/markup-compatibility/2006" xmlns:aink="http://schemas.microsoft.com/office/drawing/2016/ink" xmlns:am3d="http://schemas.microsoft.com/office/drawing/2017/model3d" xmlns:o="urn:schemas-microsoft-com:office:office" xmlns:oel="http://schemas.microsoft.com/office/2019/extlst" xmlns:r="http://schemas.openxmlformats.org/officeDocument/2006/relationships" xmlns:m="http://schemas.openxmlformats.org/officeDocument/2006/math" xmlns:v="urn:schemas-microsoft-com:vml" xmlns:wp14="http://schemas.microsoft.com/office/word/2010/wordprocessingDrawing" xmlns:wp="http://schemas.openxmlformats.org/drawingml/2006/wordprocessingDrawing" xmlns:w10="urn:schemas-microsoft-com:office:word" xmlns:w="http://schemas.openxmlformats.org/wordprocessingml/2006/main" xmlns:w14="http://schemas.microsoft.com/office/word/2010/wordml" xmlns:w15="http://schemas.microsoft.com/office/word/2012/wordml" xmlns:w16cex="http://schemas.microsoft.com/office/word/2018/wordml/cex" xmlns:w16cid="http://schemas.microsoft.com/office/word/2016/wordml/cid" xmlns:w16="http://schemas.microsoft.com/office/word/2018/wordml" xmlns:w16du="http://schemas.microsoft.com/office/word/2023/wordml/word16du" xmlns:w16sdtdh="http://schemas.microsoft.com/office/word/2020/wordml/sdtdatahash" xmlns:w16sdtfl="http://schemas.microsoft.com/office/word/2024/wordml/sdtformatlock" xmlns:w16se="http://schemas.microsoft.com/office/word/2015/wordml/symex" xmlns:wpg="http://schemas.microsoft.com/office/word/2010/wordprocessingGroup" xmlns:wpi="http://schemas.microsoft.com/office/word/2010/wordprocessingInk" xmlns:wne="http://schemas.microsoft.com/office/word/2006/wordml" xmlns:wps="http://schemas.microsoft.com/office/word/2010/wordprocessingShape" mc:Ignorable="w14 w15 w16se w16cid w16 w16cex w16sdtdh w16sdtfl w16du wp14">
   <w:footnote w:type="separator" w:id="-1">
     <w:p>
       <w:r>
@@ -11215,7 +11622,7 @@
 </file>
 
 <file path=word/header1.xml><?xml version="1.0" encoding="utf-8"?>
-<w:hdr xmlns:wpc="http://schemas.microsoft.com/office/word/2010/wordprocessingCanvas" xmlns:cx="http://schemas.microsoft.com/office/drawing/2014/chartex" xmlns:cx1="http://schemas.microsoft.com/office/drawing/2015/9/8/chartex" xmlns:cx2="http://schemas.microsoft.com/office/drawing/2015/10/21/chartex" xmlns:cx3="http://schemas.microsoft.com/office/drawing/2016/5/9/chartex" xmlns:cx4="http://schemas.microsoft.com/office/drawing/2016/5/10/chartex" xmlns:cx5="http://schemas.microsoft.com/office/drawing/2016/5/11/chartex" xmlns:cx6="http://schemas.microsoft.com/office/drawing/2016/5/12/chartex" xmlns:cx7="http://schemas.microsoft.com/office/drawing/2016/5/13/chartex" xmlns:cx8="http://schemas.microsoft.com/office/drawing/2016/5/14/chartex" xmlns:mc="http://schemas.openxmlformats.org/markup-compatibility/2006" xmlns:aink="http://schemas.microsoft.com/office/drawing/2016/ink" xmlns:am3d="http://schemas.microsoft.com/office/drawing/2017/model3d" xmlns:o="urn:schemas-microsoft-com:office:office" xmlns:r="http://schemas.openxmlformats.org/officeDocument/2006/relationships" xmlns:m="http://schemas.openxmlformats.org/officeDocument/2006/math" xmlns:v="urn:schemas-microsoft-com:vml" xmlns:wp14="http://schemas.microsoft.com/office/word/2010/wordprocessingDrawing" xmlns:wp="http://schemas.openxmlformats.org/drawingml/2006/wordprocessingDrawing" xmlns:w10="urn:schemas-microsoft-com:office:word" xmlns:w="http://schemas.openxmlformats.org/wordprocessingml/2006/main" xmlns:w14="http://schemas.microsoft.com/office/word/2010/wordml" xmlns:w15="http://schemas.microsoft.com/office/word/2012/wordml" xmlns:w16cex="http://schemas.microsoft.com/office/word/2018/wordml/cex" xmlns:w16cid="http://schemas.microsoft.com/office/word/2016/wordml/cid" xmlns:w16="http://schemas.microsoft.com/office/word/2018/wordml" xmlns:w16sdtdh="http://schemas.microsoft.com/office/word/2020/wordml/sdtdatahash" xmlns:w16se="http://schemas.microsoft.com/office/word/2015/wordml/symex" xmlns:wpg="http://schemas.microsoft.com/office/word/2010/wordprocessingGroup" xmlns:wpi="http://schemas.microsoft.com/office/word/2010/wordprocessingInk" xmlns:wne="http://schemas.microsoft.com/office/word/2006/wordml" xmlns:wps="http://schemas.microsoft.com/office/word/2010/wordprocessingShape" mc:Ignorable="w14 w15 w16se w16cid w16 w16cex w16sdtdh wp14">
+<w:hdr xmlns:wpc="http://schemas.microsoft.com/office/word/2010/wordprocessingCanvas" xmlns:cx="http://schemas.microsoft.com/office/drawing/2014/chartex" xmlns:cx1="http://schemas.microsoft.com/office/drawing/2015/9/8/chartex" xmlns:cx2="http://schemas.microsoft.com/office/drawing/2015/10/21/chartex" xmlns:cx3="http://schemas.microsoft.com/office/drawing/2016/5/9/chartex" xmlns:cx4="http://schemas.microsoft.com/office/drawing/2016/5/10/chartex" xmlns:cx5="http://schemas.microsoft.com/office/drawing/2016/5/11/chartex" xmlns:cx6="http://schemas.microsoft.com/office/drawing/2016/5/12/chartex" xmlns:cx7="http://schemas.microsoft.com/office/drawing/2016/5/13/chartex" xmlns:cx8="http://schemas.microsoft.com/office/drawing/2016/5/14/chartex" xmlns:mc="http://schemas.openxmlformats.org/markup-compatibility/2006" xmlns:aink="http://schemas.microsoft.com/office/drawing/2016/ink" xmlns:am3d="http://schemas.microsoft.com/office/drawing/2017/model3d" xmlns:o="urn:schemas-microsoft-com:office:office" xmlns:oel="http://schemas.microsoft.com/office/2019/extlst" xmlns:r="http://schemas.openxmlformats.org/officeDocument/2006/relationships" xmlns:m="http://schemas.openxmlformats.org/officeDocument/2006/math" xmlns:v="urn:schemas-microsoft-com:vml" xmlns:wp14="http://schemas.microsoft.com/office/word/2010/wordprocessingDrawing" xmlns:wp="http://schemas.openxmlformats.org/drawingml/2006/wordprocessingDrawing" xmlns:w10="urn:schemas-microsoft-com:office:word" xmlns:w="http://schemas.openxmlformats.org/wordprocessingml/2006/main" xmlns:w14="http://schemas.microsoft.com/office/word/2010/wordml" xmlns:w15="http://schemas.microsoft.com/office/word/2012/wordml" xmlns:w16cex="http://schemas.microsoft.com/office/word/2018/wordml/cex" xmlns:w16cid="http://schemas.microsoft.com/office/word/2016/wordml/cid" xmlns:w16="http://schemas.microsoft.com/office/word/2018/wordml" xmlns:w16du="http://schemas.microsoft.com/office/word/2023/wordml/word16du" xmlns:w16sdtdh="http://schemas.microsoft.com/office/word/2020/wordml/sdtdatahash" xmlns:w16sdtfl="http://schemas.microsoft.com/office/word/2024/wordml/sdtformatlock" xmlns:w16se="http://schemas.microsoft.com/office/word/2015/wordml/symex" xmlns:wpg="http://schemas.microsoft.com/office/word/2010/wordprocessingGroup" xmlns:wpi="http://schemas.microsoft.com/office/word/2010/wordprocessingInk" xmlns:wne="http://schemas.microsoft.com/office/word/2006/wordml" xmlns:wps="http://schemas.microsoft.com/office/word/2010/wordprocessingShape" mc:Ignorable="w14 w15 w16se w16cid w16 w16cex w16sdtdh w16sdtfl w16du wp14">
   <w:tbl>
     <w:tblPr>
       <w:tblW w:w="0" w:type="auto"/>
@@ -11403,7 +11810,7 @@
 </file>
 
 <file path=word/header2.xml><?xml version="1.0" encoding="utf-8"?>
-<w:hdr xmlns:wpc="http://schemas.microsoft.com/office/word/2010/wordprocessingCanvas" xmlns:cx="http://schemas.microsoft.com/office/drawing/2014/chartex" xmlns:cx1="http://schemas.microsoft.com/office/drawing/2015/9/8/chartex" xmlns:cx2="http://schemas.microsoft.com/office/drawing/2015/10/21/chartex" xmlns:cx3="http://schemas.microsoft.com/office/drawing/2016/5/9/chartex" xmlns:cx4="http://schemas.microsoft.com/office/drawing/2016/5/10/chartex" xmlns:cx5="http://schemas.microsoft.com/office/drawing/2016/5/11/chartex" xmlns:cx6="http://schemas.microsoft.com/office/drawing/2016/5/12/chartex" xmlns:cx7="http://schemas.microsoft.com/office/drawing/2016/5/13/chartex" xmlns:cx8="http://schemas.microsoft.com/office/drawing/2016/5/14/chartex" xmlns:mc="http://schemas.openxmlformats.org/markup-compatibility/2006" xmlns:aink="http://schemas.microsoft.com/office/drawing/2016/ink" xmlns:am3d="http://schemas.microsoft.com/office/drawing/2017/model3d" xmlns:o="urn:schemas-microsoft-com:office:office" xmlns:r="http://schemas.openxmlformats.org/officeDocument/2006/relationships" xmlns:m="http://schemas.openxmlformats.org/officeDocument/2006/math" xmlns:v="urn:schemas-microsoft-com:vml" xmlns:wp14="http://schemas.microsoft.com/office/word/2010/wordprocessingDrawing" xmlns:wp="http://schemas.openxmlformats.org/drawingml/2006/wordprocessingDrawing" xmlns:w10="urn:schemas-microsoft-com:office:word" xmlns:w="http://schemas.openxmlformats.org/wordprocessingml/2006/main" xmlns:w14="http://schemas.microsoft.com/office/word/2010/wordml" xmlns:w15="http://schemas.microsoft.com/office/word/2012/wordml" xmlns:w16cex="http://schemas.microsoft.com/office/word/2018/wordml/cex" xmlns:w16cid="http://schemas.microsoft.com/office/word/2016/wordml/cid" xmlns:w16="http://schemas.microsoft.com/office/word/2018/wordml" xmlns:w16sdtdh="http://schemas.microsoft.com/office/word/2020/wordml/sdtdatahash" xmlns:w16se="http://schemas.microsoft.com/office/word/2015/wordml/symex" xmlns:wpg="http://schemas.microsoft.com/office/word/2010/wordprocessingGroup" xmlns:wpi="http://schemas.microsoft.com/office/word/2010/wordprocessingInk" xmlns:wne="http://schemas.microsoft.com/office/word/2006/wordml" xmlns:wps="http://schemas.microsoft.com/office/word/2010/wordprocessingShape" mc:Ignorable="w14 w15 w16se w16cid w16 w16cex w16sdtdh wp14">
+<w:hdr xmlns:wpc="http://schemas.microsoft.com/office/word/2010/wordprocessingCanvas" xmlns:cx="http://schemas.microsoft.com/office/drawing/2014/chartex" xmlns:cx1="http://schemas.microsoft.com/office/drawing/2015/9/8/chartex" xmlns:cx2="http://schemas.microsoft.com/office/drawing/2015/10/21/chartex" xmlns:cx3="http://schemas.microsoft.com/office/drawing/2016/5/9/chartex" xmlns:cx4="http://schemas.microsoft.com/office/drawing/2016/5/10/chartex" xmlns:cx5="http://schemas.microsoft.com/office/drawing/2016/5/11/chartex" xmlns:cx6="http://schemas.microsoft.com/office/drawing/2016/5/12/chartex" xmlns:cx7="http://schemas.microsoft.com/office/drawing/2016/5/13/chartex" xmlns:cx8="http://schemas.microsoft.com/office/drawing/2016/5/14/chartex" xmlns:mc="http://schemas.openxmlformats.org/markup-compatibility/2006" xmlns:aink="http://schemas.microsoft.com/office/drawing/2016/ink" xmlns:am3d="http://schemas.microsoft.com/office/drawing/2017/model3d" xmlns:o="urn:schemas-microsoft-com:office:office" xmlns:oel="http://schemas.microsoft.com/office/2019/extlst" xmlns:r="http://schemas.openxmlformats.org/officeDocument/2006/relationships" xmlns:m="http://schemas.openxmlformats.org/officeDocument/2006/math" xmlns:v="urn:schemas-microsoft-com:vml" xmlns:wp14="http://schemas.microsoft.com/office/word/2010/wordprocessingDrawing" xmlns:wp="http://schemas.openxmlformats.org/drawingml/2006/wordprocessingDrawing" xmlns:w10="urn:schemas-microsoft-com:office:word" xmlns:w="http://schemas.openxmlformats.org/wordprocessingml/2006/main" xmlns:w14="http://schemas.microsoft.com/office/word/2010/wordml" xmlns:w15="http://schemas.microsoft.com/office/word/2012/wordml" xmlns:w16cex="http://schemas.microsoft.com/office/word/2018/wordml/cex" xmlns:w16cid="http://schemas.microsoft.com/office/word/2016/wordml/cid" xmlns:w16="http://schemas.microsoft.com/office/word/2018/wordml" xmlns:w16du="http://schemas.microsoft.com/office/word/2023/wordml/word16du" xmlns:w16sdtdh="http://schemas.microsoft.com/office/word/2020/wordml/sdtdatahash" xmlns:w16sdtfl="http://schemas.microsoft.com/office/word/2024/wordml/sdtformatlock" xmlns:w16se="http://schemas.microsoft.com/office/word/2015/wordml/symex" xmlns:wpg="http://schemas.microsoft.com/office/word/2010/wordprocessingGroup" xmlns:wpi="http://schemas.microsoft.com/office/word/2010/wordprocessingInk" xmlns:wne="http://schemas.microsoft.com/office/word/2006/wordml" xmlns:wps="http://schemas.microsoft.com/office/word/2010/wordprocessingShape" mc:Ignorable="w14 w15 w16se w16cid w16 w16cex w16sdtdh w16sdtfl w16du wp14">
   <w:p>
     <w:pPr>
       <w:pStyle w:val="Header"/>
@@ -11416,7 +11823,7 @@
 </file>
 
 <file path=word/header3.xml><?xml version="1.0" encoding="utf-8"?>
-<w:hdr xmlns:wpc="http://schemas.microsoft.com/office/word/2010/wordprocessingCanvas" xmlns:cx="http://schemas.microsoft.com/office/drawing/2014/chartex" xmlns:cx1="http://schemas.microsoft.com/office/drawing/2015/9/8/chartex" xmlns:cx2="http://schemas.microsoft.com/office/drawing/2015/10/21/chartex" xmlns:cx3="http://schemas.microsoft.com/office/drawing/2016/5/9/chartex" xmlns:cx4="http://schemas.microsoft.com/office/drawing/2016/5/10/chartex" xmlns:cx5="http://schemas.microsoft.com/office/drawing/2016/5/11/chartex" xmlns:cx6="http://schemas.microsoft.com/office/drawing/2016/5/12/chartex" xmlns:cx7="http://schemas.microsoft.com/office/drawing/2016/5/13/chartex" xmlns:cx8="http://schemas.microsoft.com/office/drawing/2016/5/14/chartex" xmlns:mc="http://schemas.openxmlformats.org/markup-compatibility/2006" xmlns:aink="http://schemas.microsoft.com/office/drawing/2016/ink" xmlns:am3d="http://schemas.microsoft.com/office/drawing/2017/model3d" xmlns:o="urn:schemas-microsoft-com:office:office" xmlns:r="http://schemas.openxmlformats.org/officeDocument/2006/relationships" xmlns:m="http://schemas.openxmlformats.org/officeDocument/2006/math" xmlns:v="urn:schemas-microsoft-com:vml" xmlns:wp14="http://schemas.microsoft.com/office/word/2010/wordprocessingDrawing" xmlns:wp="http://schemas.openxmlformats.org/drawingml/2006/wordprocessingDrawing" xmlns:w10="urn:schemas-microsoft-com:office:word" xmlns:w="http://schemas.openxmlformats.org/wordprocessingml/2006/main" xmlns:w14="http://schemas.microsoft.com/office/word/2010/wordml" xmlns:w15="http://schemas.microsoft.com/office/word/2012/wordml" xmlns:w16cex="http://schemas.microsoft.com/office/word/2018/wordml/cex" xmlns:w16cid="http://schemas.microsoft.com/office/word/2016/wordml/cid" xmlns:w16="http://schemas.microsoft.com/office/word/2018/wordml" xmlns:w16sdtdh="http://schemas.microsoft.com/office/word/2020/wordml/sdtdatahash" xmlns:w16se="http://schemas.microsoft.com/office/word/2015/wordml/symex" xmlns:wpg="http://schemas.microsoft.com/office/word/2010/wordprocessingGroup" xmlns:wpi="http://schemas.microsoft.com/office/word/2010/wordprocessingInk" xmlns:wne="http://schemas.microsoft.com/office/word/2006/wordml" xmlns:wps="http://schemas.microsoft.com/office/word/2010/wordprocessingShape" mc:Ignorable="w14 w15 w16se w16cid w16 w16cex w16sdtdh wp14">
+<w:hdr xmlns:wpc="http://schemas.microsoft.com/office/word/2010/wordprocessingCanvas" xmlns:cx="http://schemas.microsoft.com/office/drawing/2014/chartex" xmlns:cx1="http://schemas.microsoft.com/office/drawing/2015/9/8/chartex" xmlns:cx2="http://schemas.microsoft.com/office/drawing/2015/10/21/chartex" xmlns:cx3="http://schemas.microsoft.com/office/drawing/2016/5/9/chartex" xmlns:cx4="http://schemas.microsoft.com/office/drawing/2016/5/10/chartex" xmlns:cx5="http://schemas.microsoft.com/office/drawing/2016/5/11/chartex" xmlns:cx6="http://schemas.microsoft.com/office/drawing/2016/5/12/chartex" xmlns:cx7="http://schemas.microsoft.com/office/drawing/2016/5/13/chartex" xmlns:cx8="http://schemas.microsoft.com/office/drawing/2016/5/14/chartex" xmlns:mc="http://schemas.openxmlformats.org/markup-compatibility/2006" xmlns:aink="http://schemas.microsoft.com/office/drawing/2016/ink" xmlns:am3d="http://schemas.microsoft.com/office/drawing/2017/model3d" xmlns:o="urn:schemas-microsoft-com:office:office" xmlns:oel="http://schemas.microsoft.com/office/2019/extlst" xmlns:r="http://schemas.openxmlformats.org/officeDocument/2006/relationships" xmlns:m="http://schemas.openxmlformats.org/officeDocument/2006/math" xmlns:v="urn:schemas-microsoft-com:vml" xmlns:wp14="http://schemas.microsoft.com/office/word/2010/wordprocessingDrawing" xmlns:wp="http://schemas.openxmlformats.org/drawingml/2006/wordprocessingDrawing" xmlns:w10="urn:schemas-microsoft-com:office:word" xmlns:w="http://schemas.openxmlformats.org/wordprocessingml/2006/main" xmlns:w14="http://schemas.microsoft.com/office/word/2010/wordml" xmlns:w15="http://schemas.microsoft.com/office/word/2012/wordml" xmlns:w16cex="http://schemas.microsoft.com/office/word/2018/wordml/cex" xmlns:w16cid="http://schemas.microsoft.com/office/word/2016/wordml/cid" xmlns:w16="http://schemas.microsoft.com/office/word/2018/wordml" xmlns:w16du="http://schemas.microsoft.com/office/word/2023/wordml/word16du" xmlns:w16sdtdh="http://schemas.microsoft.com/office/word/2020/wordml/sdtdatahash" xmlns:w16sdtfl="http://schemas.microsoft.com/office/word/2024/wordml/sdtformatlock" xmlns:w16se="http://schemas.microsoft.com/office/word/2015/wordml/symex" xmlns:wpg="http://schemas.microsoft.com/office/word/2010/wordprocessingGroup" xmlns:wpi="http://schemas.microsoft.com/office/word/2010/wordprocessingInk" xmlns:wne="http://schemas.microsoft.com/office/word/2006/wordml" xmlns:wps="http://schemas.microsoft.com/office/word/2010/wordprocessingShape" mc:Ignorable="w14 w15 w16se w16cid w16 w16cex w16sdtdh w16sdtfl w16du wp14">
   <w:p>
     <w:pPr>
       <w:pStyle w:val="Confidential-Top"/>
@@ -11519,27 +11926,17 @@
     <w:r>
       <w:t xml:space="preserve"> </w:t>
     </w:r>
-    <w:r>
-      <w:fldChar w:fldCharType="begin"/>
-    </w:r>
-    <w:r>
-      <w:instrText xml:space="preserve"> SUBJECT  \* MERGEFORMAT </w:instrText>
-    </w:r>
-    <w:r>
-      <w:fldChar w:fldCharType="separate"/>
-    </w:r>
-    <w:r>
-      <w:t>Software Design Specification</w:t>
-    </w:r>
-    <w:r>
-      <w:fldChar w:fldCharType="end"/>
-    </w:r>
+    <w:fldSimple w:instr=" SUBJECT  \* MERGEFORMAT ">
+      <w:r>
+        <w:t>Software Design Specification</w:t>
+      </w:r>
+    </w:fldSimple>
   </w:p>
 </w:hdr>
 </file>
 
 <file path=word/numbering.xml><?xml version="1.0" encoding="utf-8"?>
-<w:numbering xmlns:wpc="http://schemas.microsoft.com/office/word/2010/wordprocessingCanvas" xmlns:cx="http://schemas.microsoft.com/office/drawing/2014/chartex" xmlns:cx1="http://schemas.microsoft.com/office/drawing/2015/9/8/chartex" xmlns:cx2="http://schemas.microsoft.com/office/drawing/2015/10/21/chartex" xmlns:cx3="http://schemas.microsoft.com/office/drawing/2016/5/9/chartex" xmlns:cx4="http://schemas.microsoft.com/office/drawing/2016/5/10/chartex" xmlns:cx5="http://schemas.microsoft.com/office/drawing/2016/5/11/chartex" xmlns:cx6="http://schemas.microsoft.com/office/drawing/2016/5/12/chartex" xmlns:cx7="http://schemas.microsoft.com/office/drawing/2016/5/13/chartex" xmlns:cx8="http://schemas.microsoft.com/office/drawing/2016/5/14/chartex" xmlns:mc="http://schemas.openxmlformats.org/markup-compatibility/2006" xmlns:aink="http://schemas.microsoft.com/office/drawing/2016/ink" xmlns:am3d="http://schemas.microsoft.com/office/drawing/2017/model3d" xmlns:o="urn:schemas-microsoft-com:office:office" xmlns:r="http://schemas.openxmlformats.org/officeDocument/2006/relationships" xmlns:m="http://schemas.openxmlformats.org/officeDocument/2006/math" xmlns:v="urn:schemas-microsoft-com:vml" xmlns:wp14="http://schemas.microsoft.com/office/word/2010/wordprocessingDrawing" xmlns:wp="http://schemas.openxmlformats.org/drawingml/2006/wordprocessingDrawing" xmlns:w10="urn:schemas-microsoft-com:office:word" xmlns:w="http://schemas.openxmlformats.org/wordprocessingml/2006/main" xmlns:w14="http://schemas.microsoft.com/office/word/2010/wordml" xmlns:w15="http://schemas.microsoft.com/office/word/2012/wordml" xmlns:w16cex="http://schemas.microsoft.com/office/word/2018/wordml/cex" xmlns:w16cid="http://schemas.microsoft.com/office/word/2016/wordml/cid" xmlns:w16="http://schemas.microsoft.com/office/word/2018/wordml" xmlns:w16sdtdh="http://schemas.microsoft.com/office/word/2020/wordml/sdtdatahash" xmlns:w16se="http://schemas.microsoft.com/office/word/2015/wordml/symex" xmlns:wpg="http://schemas.microsoft.com/office/word/2010/wordprocessingGroup" xmlns:wpi="http://schemas.microsoft.com/office/word/2010/wordprocessingInk" xmlns:wne="http://schemas.microsoft.com/office/word/2006/wordml" xmlns:wps="http://schemas.microsoft.com/office/word/2010/wordprocessingShape" mc:Ignorable="w14 w15 w16se w16cid w16 w16cex w16sdtdh wp14">
+<w:numbering xmlns:wpc="http://schemas.microsoft.com/office/word/2010/wordprocessingCanvas" xmlns:cx="http://schemas.microsoft.com/office/drawing/2014/chartex" xmlns:cx1="http://schemas.microsoft.com/office/drawing/2015/9/8/chartex" xmlns:cx2="http://schemas.microsoft.com/office/drawing/2015/10/21/chartex" xmlns:cx3="http://schemas.microsoft.com/office/drawing/2016/5/9/chartex" xmlns:cx4="http://schemas.microsoft.com/office/drawing/2016/5/10/chartex" xmlns:cx5="http://schemas.microsoft.com/office/drawing/2016/5/11/chartex" xmlns:cx6="http://schemas.microsoft.com/office/drawing/2016/5/12/chartex" xmlns:cx7="http://schemas.microsoft.com/office/drawing/2016/5/13/chartex" xmlns:cx8="http://schemas.microsoft.com/office/drawing/2016/5/14/chartex" xmlns:mc="http://schemas.openxmlformats.org/markup-compatibility/2006" xmlns:aink="http://schemas.microsoft.com/office/drawing/2016/ink" xmlns:am3d="http://schemas.microsoft.com/office/drawing/2017/model3d" xmlns:o="urn:schemas-microsoft-com:office:office" xmlns:oel="http://schemas.microsoft.com/office/2019/extlst" xmlns:r="http://schemas.openxmlformats.org/officeDocument/2006/relationships" xmlns:m="http://schemas.openxmlformats.org/officeDocument/2006/math" xmlns:v="urn:schemas-microsoft-com:vml" xmlns:wp14="http://schemas.microsoft.com/office/word/2010/wordprocessingDrawing" xmlns:wp="http://schemas.openxmlformats.org/drawingml/2006/wordprocessingDrawing" xmlns:w10="urn:schemas-microsoft-com:office:word" xmlns:w="http://schemas.openxmlformats.org/wordprocessingml/2006/main" xmlns:w14="http://schemas.microsoft.com/office/word/2010/wordml" xmlns:w15="http://schemas.microsoft.com/office/word/2012/wordml" xmlns:w16cex="http://schemas.microsoft.com/office/word/2018/wordml/cex" xmlns:w16cid="http://schemas.microsoft.com/office/word/2016/wordml/cid" xmlns:w16="http://schemas.microsoft.com/office/word/2018/wordml" xmlns:w16du="http://schemas.microsoft.com/office/word/2023/wordml/word16du" xmlns:w16sdtdh="http://schemas.microsoft.com/office/word/2020/wordml/sdtdatahash" xmlns:w16sdtfl="http://schemas.microsoft.com/office/word/2024/wordml/sdtformatlock" xmlns:w16se="http://schemas.microsoft.com/office/word/2015/wordml/symex" xmlns:wpg="http://schemas.microsoft.com/office/word/2010/wordprocessingGroup" xmlns:wpi="http://schemas.microsoft.com/office/word/2010/wordprocessingInk" xmlns:wne="http://schemas.microsoft.com/office/word/2006/wordml" xmlns:wps="http://schemas.microsoft.com/office/word/2010/wordprocessingShape" mc:Ignorable="w14 w15 w16se w16cid w16 w16cex w16sdtdh w16sdtfl w16du wp14">
   <w:abstractNum w:abstractNumId="0" w15:restartNumberingAfterBreak="0">
     <w:nsid w:val="FFFFFF1D"/>
     <w:multiLevelType w:val="multilevel"/>
@@ -12570,37 +12967,37 @@
       </w:pPr>
     </w:lvl>
   </w:abstractNum>
-  <w:num w:numId="1">
+  <w:num w:numId="1" w16cid:durableId="779492499">
     <w:abstractNumId w:val="6"/>
   </w:num>
-  <w:num w:numId="2">
+  <w:num w:numId="2" w16cid:durableId="1130436051">
     <w:abstractNumId w:val="10"/>
   </w:num>
-  <w:num w:numId="3">
+  <w:num w:numId="3" w16cid:durableId="1804883954">
     <w:abstractNumId w:val="9"/>
   </w:num>
-  <w:num w:numId="4">
+  <w:num w:numId="4" w16cid:durableId="1974170928">
     <w:abstractNumId w:val="8"/>
   </w:num>
-  <w:num w:numId="5">
+  <w:num w:numId="5" w16cid:durableId="845629188">
     <w:abstractNumId w:val="1"/>
   </w:num>
-  <w:num w:numId="6">
+  <w:num w:numId="6" w16cid:durableId="870646857">
     <w:abstractNumId w:val="7"/>
   </w:num>
-  <w:num w:numId="7">
+  <w:num w:numId="7" w16cid:durableId="1282955984">
     <w:abstractNumId w:val="5"/>
   </w:num>
-  <w:num w:numId="8">
+  <w:num w:numId="8" w16cid:durableId="250624011">
     <w:abstractNumId w:val="0"/>
   </w:num>
-  <w:num w:numId="9">
+  <w:num w:numId="9" w16cid:durableId="606813069">
     <w:abstractNumId w:val="4"/>
   </w:num>
-  <w:num w:numId="10">
+  <w:num w:numId="10" w16cid:durableId="221796466">
     <w:abstractNumId w:val="2"/>
   </w:num>
-  <w:num w:numId="11">
+  <w:num w:numId="11" w16cid:durableId="950359611">
     <w:abstractNumId w:val="3"/>
   </w:num>
   <w:numIdMacAtCleanup w:val="7"/>
@@ -12608,7 +13005,7 @@
 </file>
 
 <file path=word/styles.xml><?xml version="1.0" encoding="utf-8"?>
-<w:styles xmlns:mc="http://schemas.openxmlformats.org/markup-compatibility/2006" xmlns:r="http://schemas.openxmlformats.org/officeDocument/2006/relationships" xmlns:w="http://schemas.openxmlformats.org/wordprocessingml/2006/main" xmlns:w14="http://schemas.microsoft.com/office/word/2010/wordml" xmlns:w15="http://schemas.microsoft.com/office/word/2012/wordml" xmlns:w16cex="http://schemas.microsoft.com/office/word/2018/wordml/cex" xmlns:w16cid="http://schemas.microsoft.com/office/word/2016/wordml/cid" xmlns:w16="http://schemas.microsoft.com/office/word/2018/wordml" xmlns:w16sdtdh="http://schemas.microsoft.com/office/word/2020/wordml/sdtdatahash" xmlns:w16se="http://schemas.microsoft.com/office/word/2015/wordml/symex" mc:Ignorable="w14 w15 w16se w16cid w16 w16cex w16sdtdh">
+<w:styles xmlns:mc="http://schemas.openxmlformats.org/markup-compatibility/2006" xmlns:r="http://schemas.openxmlformats.org/officeDocument/2006/relationships" xmlns:w="http://schemas.openxmlformats.org/wordprocessingml/2006/main" xmlns:w14="http://schemas.microsoft.com/office/word/2010/wordml" xmlns:w15="http://schemas.microsoft.com/office/word/2012/wordml" xmlns:w16cex="http://schemas.microsoft.com/office/word/2018/wordml/cex" xmlns:w16cid="http://schemas.microsoft.com/office/word/2016/wordml/cid" xmlns:w16="http://schemas.microsoft.com/office/word/2018/wordml" xmlns:w16du="http://schemas.microsoft.com/office/word/2023/wordml/word16du" xmlns:w16sdtdh="http://schemas.microsoft.com/office/word/2020/wordml/sdtdatahash" xmlns:w16sdtfl="http://schemas.microsoft.com/office/word/2024/wordml/sdtformatlock" xmlns:w16se="http://schemas.microsoft.com/office/word/2015/wordml/symex" mc:Ignorable="w14 w15 w16se w16cid w16 w16cex w16sdtdh w16sdtfl w16du">
   <w:docDefaults>
     <w:rPrDefault>
       <w:rPr>

</xml_diff>